<commit_message>
Update Message Routing Service.docx
</commit_message>
<xml_diff>
--- a/Message Routing Service.docx
+++ b/Message Routing Service.docx
@@ -388,13 +388,18 @@
         <w:t xml:space="preserve"> </w:t>
       </w:r>
       <w:r>
-        <w:t>Bulk and Single Email API’s interact</w:t>
+        <w:t xml:space="preserve">Bulk and Single Email API’s </w:t>
+      </w:r>
+      <w:proofErr w:type="gramStart"/>
+      <w:r>
+        <w:t>interact</w:t>
       </w:r>
       <w:r>
         <w:t>s</w:t>
       </w:r>
-      <w:r>
-        <w:t xml:space="preserve">  they</w:t>
+      <w:proofErr w:type="gramEnd"/>
+      <w:r>
+        <w:t xml:space="preserve"> they</w:t>
       </w:r>
       <w:r>
         <w:t xml:space="preserve"> </w:t>
@@ -419,7 +424,19 @@
         <w:spacing w:line="360" w:lineRule="auto"/>
       </w:pPr>
       <w:r>
-        <w:t>Different business rule will be used to disqualified transactional and bulk emails, however some rules may overlap.</w:t>
+        <w:t xml:space="preserve">Different business rule will be used to disqualified transactional and bulk </w:t>
+      </w:r>
+      <w:r>
+        <w:t>emails;</w:t>
+      </w:r>
+      <w:r>
+        <w:t xml:space="preserve"> </w:t>
+      </w:r>
+      <w:r>
+        <w:t>however,</w:t>
+      </w:r>
+      <w:r>
+        <w:t xml:space="preserve"> some rules may overlap.</w:t>
       </w:r>
     </w:p>
     <w:p>
@@ -468,6 +485,7 @@
       <w:r>
         <w:t xml:space="preserve"> </w:t>
       </w:r>
+      <w:proofErr w:type="gramStart"/>
       <w:r>
         <w:rPr>
           <w:b/>
@@ -475,6 +493,7 @@
         </w:rPr>
         <w:t>From</w:t>
       </w:r>
+      <w:proofErr w:type="gramEnd"/>
       <w:r>
         <w:t xml:space="preserve"> </w:t>
       </w:r>
@@ -2758,13 +2777,25 @@
         <w:t>ability</w:t>
       </w:r>
       <w:r>
-        <w:t xml:space="preserve">. The logical layers are separated into Web , Message Processor, Domain and Data Layers. </w:t>
+        <w:t xml:space="preserve">. The logical layers are separated into </w:t>
+      </w:r>
+      <w:r>
+        <w:t>Web,</w:t>
+      </w:r>
+      <w:r>
+        <w:t xml:space="preserve"> Message Processor, Domain and Data Layers. </w:t>
       </w:r>
       <w:r>
         <w:t>This middleware</w:t>
       </w:r>
       <w:r>
-        <w:t xml:space="preserve"> consist of two main components</w:t>
+        <w:t xml:space="preserve"> </w:t>
+      </w:r>
+      <w:r>
+        <w:t>consists</w:t>
+      </w:r>
+      <w:r>
+        <w:t xml:space="preserve"> of two main components</w:t>
       </w:r>
       <w:r>
         <w:t xml:space="preserve"> which are the Message Routing REST API and the Message Processor.</w:t>
@@ -3117,10 +3148,18 @@
         <w:t>uses</w:t>
       </w:r>
       <w:r>
-        <w:t xml:space="preserve"> a mongo</w:t>
-      </w:r>
-      <w:r>
-        <w:t xml:space="preserve">DB </w:t>
+        <w:t xml:space="preserve"> a </w:t>
+      </w:r>
+      <w:proofErr w:type="spellStart"/>
+      <w:r>
+        <w:t>mongo</w:t>
+      </w:r>
+      <w:r>
+        <w:t>DB</w:t>
+      </w:r>
+      <w:proofErr w:type="spellEnd"/>
+      <w:r>
+        <w:t xml:space="preserve"> </w:t>
       </w:r>
       <w:r>
         <w:t>journal configuration which provides faster read and write operation than the standard relational database.</w:t>
@@ -3144,7 +3183,13 @@
         <w:t xml:space="preserve">a </w:t>
       </w:r>
       <w:r>
-        <w:t xml:space="preserve">message it then send the result back the </w:t>
+        <w:t xml:space="preserve">message it then </w:t>
+      </w:r>
+      <w:r>
+        <w:t>sends</w:t>
+      </w:r>
+      <w:r>
+        <w:t xml:space="preserve"> the result back the </w:t>
       </w:r>
       <w:r>
         <w:t xml:space="preserve">parent actor which decides what should be done next. Another design consideration was to use the Routing-Slip pattern </w:t>
@@ -3242,7 +3287,17 @@
         <w:t xml:space="preserve"> logic</w:t>
       </w:r>
       <w:r>
-        <w:t>. Validation logic are handled by defining validation rules. These validation rule can be enabled/disabled via appsetting.json and will require application restart to take effect. All</w:t>
+        <w:t xml:space="preserve">. Validation logic are handled by defining validation rules. These validation rule can be enabled/disabled via </w:t>
+      </w:r>
+      <w:proofErr w:type="spellStart"/>
+      <w:proofErr w:type="gramStart"/>
+      <w:r>
+        <w:t>appsetting.json</w:t>
+      </w:r>
+      <w:proofErr w:type="spellEnd"/>
+      <w:proofErr w:type="gramEnd"/>
+      <w:r>
+        <w:t xml:space="preserve"> and will require application restart to take effect. All</w:t>
       </w:r>
       <w:r>
         <w:t xml:space="preserve"> other</w:t>
@@ -3259,14 +3314,18 @@
       <w:r>
         <w:t xml:space="preserve">are retrieved from </w:t>
       </w:r>
+      <w:proofErr w:type="spellStart"/>
       <w:r>
         <w:t>mongoDB</w:t>
       </w:r>
-      <w:r>
-        <w:t xml:space="preserve"> so  change</w:t>
-      </w:r>
-      <w:r>
-        <w:t>s</w:t>
+      <w:proofErr w:type="spellEnd"/>
+      <w:r>
+        <w:t xml:space="preserve"> </w:t>
+      </w:r>
+      <w:bookmarkStart w:id="0" w:name="_GoBack"/>
+      <w:bookmarkEnd w:id="0"/>
+      <w:r>
+        <w:t>so changes</w:t>
       </w:r>
       <w:r>
         <w:t xml:space="preserve"> are reflected immediately.</w:t>
@@ -3290,7 +3349,15 @@
         <w:t xml:space="preserve"> pattern</w:t>
       </w:r>
       <w:r>
-        <w:t xml:space="preserve">. These are implemented as handlers that can also be enabled/disabled via appsetting.json file </w:t>
+        <w:t xml:space="preserve">. These are implemented as handlers that can also be enabled/disabled via </w:t>
+      </w:r>
+      <w:proofErr w:type="spellStart"/>
+      <w:r>
+        <w:t>appsetting.json</w:t>
+      </w:r>
+      <w:proofErr w:type="spellEnd"/>
+      <w:r>
+        <w:t xml:space="preserve"> file </w:t>
       </w:r>
       <w:r>
         <w:lastRenderedPageBreak/>
@@ -3300,7 +3367,15 @@
         <w:t xml:space="preserve"> also requires application restart.</w:t>
       </w:r>
       <w:r>
-        <w:t xml:space="preserve"> Internal configuration parameters are also stored in mongoDB database. The order these validation rule and handlers are executed are controlled internally. </w:t>
+        <w:t xml:space="preserve"> Internal configuration parameters are also stored in </w:t>
+      </w:r>
+      <w:proofErr w:type="spellStart"/>
+      <w:r>
+        <w:t>mongoDB</w:t>
+      </w:r>
+      <w:proofErr w:type="spellEnd"/>
+      <w:r>
+        <w:t xml:space="preserve"> database. The order these validation rule and handlers are executed are controlled internally. </w:t>
       </w:r>
     </w:p>
     <w:p>
@@ -3379,8 +3454,6 @@
       <w:r>
         <w:t>as the</w:t>
       </w:r>
-      <w:bookmarkStart w:id="0" w:name="_GoBack"/>
-      <w:bookmarkEnd w:id="0"/>
       <w:r>
         <w:t xml:space="preserve"> Akka.NET journal store and to persist any other transactional data generated from the system. It will have r</w:t>
       </w:r>
@@ -4851,7 +4924,7 @@
 </file>
 
 <file path=customXml/itemProps1.xml><?xml version="1.0" encoding="utf-8"?>
-<ds:datastoreItem xmlns:ds="http://schemas.openxmlformats.org/officeDocument/2006/customXml" ds:itemID="{8EB54945-F37E-4093-B4BD-C90025E70C6A}">
+<ds:datastoreItem xmlns:ds="http://schemas.openxmlformats.org/officeDocument/2006/customXml" ds:itemID="{F28E2D9A-38AD-4748-9AB9-C011B7ACD09C}">
   <ds:schemaRefs>
     <ds:schemaRef ds:uri="http://schemas.openxmlformats.org/officeDocument/2006/bibliography"/>
   </ds:schemaRefs>

</xml_diff>